<commit_message>
update: import file, export file
Son todo:  export file add ":" between name and content, add "A. B. C. ..."
Hieu todo: Add password, drop database, add name + ":" + content
Khai todo: add boolean isImage
</commit_message>
<xml_diff>
--- a/inputData/demo-apache-apoi-word.docx
+++ b/inputData/demo-apache-apoi-word.docx
@@ -129,16 +129,11 @@
       <w:r>
         <w:t xml:space="preserve">Câu hỏi </w:t>
       </w:r>
-      <w:proofErr w:type="gramStart"/>
       <w:r>
         <w:t>2</w:t>
       </w:r>
       <w:r>
-        <w:t xml:space="preserve"> :</w:t>
-      </w:r>
-      <w:proofErr w:type="gramEnd"/>
-      <w:r>
-        <w:t xml:space="preserve"> có phải Cao Sơn quá là đẹp trai rồi không?</w:t>
+        <w:t>: có phải Cao Sơn quá là đẹp trai rồi không?</w:t>
       </w:r>
       <w:r>
         <w:rPr>
@@ -289,7 +284,10 @@
     </w:p>
     <w:p>
       <w:r>
-        <w:t>ANSWER: B</w:t>
+        <w:t xml:space="preserve">ANSWER: </w:t>
+      </w:r>
+      <w:r>
+        <w:t>C</w:t>
       </w:r>
     </w:p>
     <w:p/>

</xml_diff>

<commit_message>
clean code, debug writePDF
</commit_message>
<xml_diff>
--- a/inputData/demo-apache-apoi-word.docx
+++ b/inputData/demo-apache-apoi-word.docx
@@ -27,10 +27,10 @@
           <w:noProof/>
         </w:rPr>
         <w:drawing>
-          <wp:inline distT="0" distB="0" distL="0" distR="0" wp14:anchorId="4F9EE573" wp14:editId="1DD546D8">
-            <wp:extent cx="3496163" cy="3029373"/>
-            <wp:effectExtent l="0" t="0" r="9525" b="0"/>
-            <wp:docPr id="1986565955" name="Hình ảnh 1" descr="Ảnh có chứa văn bản&#10;&#10;Mô tả được tạo tự động"/>
+          <wp:inline distT="0" distB="0" distL="0" distR="0" wp14:anchorId="128C0A4B" wp14:editId="30A9BCA0">
+            <wp:extent cx="1409897" cy="1286054"/>
+            <wp:effectExtent l="0" t="0" r="0" b="0"/>
+            <wp:docPr id="621616865" name="Hình ảnh 1" descr="Ảnh có chứa biểu đồ&#10;&#10;Mô tả được tạo tự động"/>
             <wp:cNvGraphicFramePr>
               <a:graphicFrameLocks xmlns:a="http://schemas.openxmlformats.org/drawingml/2006/main" noChangeAspect="1"/>
             </wp:cNvGraphicFramePr>
@@ -38,7 +38,7 @@
               <a:graphicData uri="http://schemas.openxmlformats.org/drawingml/2006/picture">
                 <pic:pic xmlns:pic="http://schemas.openxmlformats.org/drawingml/2006/picture">
                   <pic:nvPicPr>
-                    <pic:cNvPr id="1986565955" name="Hình ảnh 1" descr="Ảnh có chứa văn bản&#10;&#10;Mô tả được tạo tự động"/>
+                    <pic:cNvPr id="621616865" name="Hình ảnh 1" descr="Ảnh có chứa biểu đồ&#10;&#10;Mô tả được tạo tự động"/>
                     <pic:cNvPicPr/>
                   </pic:nvPicPr>
                   <pic:blipFill>
@@ -50,7 +50,7 @@
                   <pic:spPr>
                     <a:xfrm>
                       <a:off x="0" y="0"/>
-                      <a:ext cx="3496163" cy="3029373"/>
+                      <a:ext cx="1409897" cy="1286054"/>
                     </a:xfrm>
                     <a:prstGeom prst="rect">
                       <a:avLst/>
@@ -72,10 +72,10 @@
           <w:noProof/>
         </w:rPr>
         <w:drawing>
-          <wp:inline distT="0" distB="0" distL="0" distR="0" wp14:anchorId="4968B417" wp14:editId="50D1A1A8">
-            <wp:extent cx="1295581" cy="1381318"/>
-            <wp:effectExtent l="0" t="0" r="0" b="9525"/>
-            <wp:docPr id="25246344" name="Hình ảnh 1"/>
+          <wp:inline distT="0" distB="0" distL="0" distR="0" wp14:anchorId="4B409C07" wp14:editId="08AE8AD1">
+            <wp:extent cx="1971950" cy="1486107"/>
+            <wp:effectExtent l="0" t="0" r="9525" b="0"/>
+            <wp:docPr id="2021879417" name="Hình ảnh 1"/>
             <wp:cNvGraphicFramePr>
               <a:graphicFrameLocks xmlns:a="http://schemas.openxmlformats.org/drawingml/2006/main" noChangeAspect="1"/>
             </wp:cNvGraphicFramePr>
@@ -83,7 +83,7 @@
               <a:graphicData uri="http://schemas.openxmlformats.org/drawingml/2006/picture">
                 <pic:pic xmlns:pic="http://schemas.openxmlformats.org/drawingml/2006/picture">
                   <pic:nvPicPr>
-                    <pic:cNvPr id="25246344" name=""/>
+                    <pic:cNvPr id="2021879417" name=""/>
                     <pic:cNvPicPr/>
                   </pic:nvPicPr>
                   <pic:blipFill>
@@ -95,7 +95,7 @@
                   <pic:spPr>
                     <a:xfrm>
                       <a:off x="0" y="0"/>
-                      <a:ext cx="1295581" cy="1381318"/>
+                      <a:ext cx="1971950" cy="1486107"/>
                     </a:xfrm>
                     <a:prstGeom prst="rect">
                       <a:avLst/>
@@ -112,44 +112,15 @@
       <w:r>
         <w:t>B. Đúng thế</w:t>
       </w:r>
-    </w:p>
-    <w:p>
-      <w:r>
-        <w:t>C. Tất cả đáp án trên</w:t>
-      </w:r>
-    </w:p>
-    <w:p>
-      <w:r>
-        <w:t>ANSWER: C</w:t>
-      </w:r>
-    </w:p>
-    <w:bookmarkEnd w:id="0"/>
-    <w:p/>
-    <w:p>
-      <w:r>
-        <w:t xml:space="preserve">Câu hỏi </w:t>
-      </w:r>
-      <w:r>
-        <w:t>2</w:t>
-      </w:r>
-      <w:r>
-        <w:t>: có phải Cao Sơn quá là đẹp trai rồi không?</w:t>
-      </w:r>
-      <w:r>
-        <w:rPr>
-          <w:noProof/>
-        </w:rPr>
-        <w:t xml:space="preserve"> </w:t>
-      </w:r>
       <w:r>
         <w:rPr>
           <w:noProof/>
         </w:rPr>
         <w:drawing>
-          <wp:inline distT="0" distB="0" distL="0" distR="0" wp14:anchorId="717E0F27" wp14:editId="0C1848FA">
-            <wp:extent cx="1819529" cy="1657581"/>
-            <wp:effectExtent l="0" t="0" r="9525" b="0"/>
-            <wp:docPr id="1029952357" name="Hình ảnh 1" descr="Ảnh có chứa văn bản&#10;&#10;Mô tả được tạo tự động"/>
+          <wp:inline distT="0" distB="0" distL="0" distR="0" wp14:anchorId="7D430A04" wp14:editId="0FE438BD">
+            <wp:extent cx="1867161" cy="1781424"/>
+            <wp:effectExtent l="0" t="0" r="0" b="9525"/>
+            <wp:docPr id="65955597" name="Hình ảnh 1" descr="Ảnh có chứa biểu đồ&#10;&#10;Mô tả được tạo tự động"/>
             <wp:cNvGraphicFramePr>
               <a:graphicFrameLocks xmlns:a="http://schemas.openxmlformats.org/drawingml/2006/main" noChangeAspect="1"/>
             </wp:cNvGraphicFramePr>
@@ -157,7 +128,7 @@
               <a:graphicData uri="http://schemas.openxmlformats.org/drawingml/2006/picture">
                 <pic:pic xmlns:pic="http://schemas.openxmlformats.org/drawingml/2006/picture">
                   <pic:nvPicPr>
-                    <pic:cNvPr id="1029952357" name="Hình ảnh 1" descr="Ảnh có chứa văn bản&#10;&#10;Mô tả được tạo tự động"/>
+                    <pic:cNvPr id="65955597" name="Hình ảnh 1" descr="Ảnh có chứa biểu đồ&#10;&#10;Mô tả được tạo tự động"/>
                     <pic:cNvPicPr/>
                   </pic:nvPicPr>
                   <pic:blipFill>
@@ -169,7 +140,7 @@
                   <pic:spPr>
                     <a:xfrm>
                       <a:off x="0" y="0"/>
-                      <a:ext cx="1819529" cy="1657581"/>
+                      <a:ext cx="1867161" cy="1781424"/>
                     </a:xfrm>
                     <a:prstGeom prst="rect">
                       <a:avLst/>
@@ -184,34 +155,17 @@
     </w:p>
     <w:p>
       <w:r>
-        <w:t>A. Lại chả vậy</w:t>
-      </w:r>
-    </w:p>
-    <w:p>
-      <w:r>
-        <w:lastRenderedPageBreak/>
-        <w:t>B. Đúng thế</w:t>
-      </w:r>
-    </w:p>
-    <w:p>
-      <w:r>
         <w:t>C. Tất cả đáp án trên</w:t>
       </w:r>
       <w:r>
         <w:rPr>
           <w:noProof/>
         </w:rPr>
-        <w:t xml:space="preserve"> </w:t>
-      </w:r>
-      <w:r>
-        <w:rPr>
-          <w:noProof/>
-        </w:rPr>
         <w:drawing>
-          <wp:inline distT="0" distB="0" distL="0" distR="0" wp14:anchorId="7A0D053F" wp14:editId="608F46A8">
-            <wp:extent cx="5106113" cy="2495898"/>
-            <wp:effectExtent l="0" t="0" r="0" b="0"/>
-            <wp:docPr id="1845870945" name="Hình ảnh 1"/>
+          <wp:inline distT="0" distB="0" distL="0" distR="0" wp14:anchorId="59464242" wp14:editId="7768D5EF">
+            <wp:extent cx="1838582" cy="1514686"/>
+            <wp:effectExtent l="0" t="0" r="9525" b="0"/>
+            <wp:docPr id="1348064939" name="Hình ảnh 1" descr="Ảnh có chứa văn bản&#10;&#10;Mô tả được tạo tự động"/>
             <wp:cNvGraphicFramePr>
               <a:graphicFrameLocks xmlns:a="http://schemas.openxmlformats.org/drawingml/2006/main" noChangeAspect="1"/>
             </wp:cNvGraphicFramePr>
@@ -219,7 +173,7 @@
               <a:graphicData uri="http://schemas.openxmlformats.org/drawingml/2006/picture">
                 <pic:pic xmlns:pic="http://schemas.openxmlformats.org/drawingml/2006/picture">
                   <pic:nvPicPr>
-                    <pic:cNvPr id="1845870945" name=""/>
+                    <pic:cNvPr id="1348064939" name="Hình ảnh 1" descr="Ảnh có chứa văn bản&#10;&#10;Mô tả được tạo tự động"/>
                     <pic:cNvPicPr/>
                   </pic:nvPicPr>
                   <pic:blipFill>
@@ -231,7 +185,7 @@
                   <pic:spPr>
                     <a:xfrm>
                       <a:off x="0" y="0"/>
-                      <a:ext cx="5106113" cy="2495898"/>
+                      <a:ext cx="1838582" cy="1514686"/>
                     </a:xfrm>
                     <a:prstGeom prst="rect">
                       <a:avLst/>
@@ -249,17 +203,227 @@
         <w:t>ANSWER: C</w:t>
       </w:r>
     </w:p>
+    <w:bookmarkEnd w:id="0"/>
     <w:p/>
     <w:p>
       <w:r>
+        <w:lastRenderedPageBreak/>
         <w:t xml:space="preserve">Câu hỏi </w:t>
       </w:r>
       <w:r>
+        <w:t>2</w:t>
+      </w:r>
+      <w:r>
+        <w:t>: có phải Cao Sơn quá là đẹp trai rồi không?</w:t>
+      </w:r>
+      <w:r>
+        <w:rPr>
+          <w:noProof/>
+        </w:rPr>
+        <w:t xml:space="preserve"> </w:t>
+      </w:r>
+      <w:r>
+        <w:rPr>
+          <w:noProof/>
+        </w:rPr>
+        <w:drawing>
+          <wp:inline distT="0" distB="0" distL="0" distR="0" wp14:anchorId="36538A1E" wp14:editId="3DE6750B">
+            <wp:extent cx="5896798" cy="1171739"/>
+            <wp:effectExtent l="0" t="0" r="0" b="9525"/>
+            <wp:docPr id="1980496630" name="Hình ảnh 1"/>
+            <wp:cNvGraphicFramePr>
+              <a:graphicFrameLocks xmlns:a="http://schemas.openxmlformats.org/drawingml/2006/main" noChangeAspect="1"/>
+            </wp:cNvGraphicFramePr>
+            <a:graphic xmlns:a="http://schemas.openxmlformats.org/drawingml/2006/main">
+              <a:graphicData uri="http://schemas.openxmlformats.org/drawingml/2006/picture">
+                <pic:pic xmlns:pic="http://schemas.openxmlformats.org/drawingml/2006/picture">
+                  <pic:nvPicPr>
+                    <pic:cNvPr id="1980496630" name=""/>
+                    <pic:cNvPicPr/>
+                  </pic:nvPicPr>
+                  <pic:blipFill>
+                    <a:blip r:embed="rId9"/>
+                    <a:stretch>
+                      <a:fillRect/>
+                    </a:stretch>
+                  </pic:blipFill>
+                  <pic:spPr>
+                    <a:xfrm>
+                      <a:off x="0" y="0"/>
+                      <a:ext cx="5896798" cy="1171739"/>
+                    </a:xfrm>
+                    <a:prstGeom prst="rect">
+                      <a:avLst/>
+                    </a:prstGeom>
+                  </pic:spPr>
+                </pic:pic>
+              </a:graphicData>
+            </a:graphic>
+          </wp:inline>
+        </w:drawing>
+      </w:r>
+    </w:p>
+    <w:p>
+      <w:r>
+        <w:t>A. Lại chả vậy</w:t>
+      </w:r>
+      <w:r>
+        <w:rPr>
+          <w:noProof/>
+        </w:rPr>
+        <w:drawing>
+          <wp:inline distT="0" distB="0" distL="0" distR="0" wp14:anchorId="30F247CF" wp14:editId="59B98B17">
+            <wp:extent cx="2915057" cy="2067213"/>
+            <wp:effectExtent l="0" t="0" r="0" b="0"/>
+            <wp:docPr id="25206478" name="Hình ảnh 1" descr="Ảnh có chứa văn bản&#10;&#10;Mô tả được tạo tự động"/>
+            <wp:cNvGraphicFramePr>
+              <a:graphicFrameLocks xmlns:a="http://schemas.openxmlformats.org/drawingml/2006/main" noChangeAspect="1"/>
+            </wp:cNvGraphicFramePr>
+            <a:graphic xmlns:a="http://schemas.openxmlformats.org/drawingml/2006/main">
+              <a:graphicData uri="http://schemas.openxmlformats.org/drawingml/2006/picture">
+                <pic:pic xmlns:pic="http://schemas.openxmlformats.org/drawingml/2006/picture">
+                  <pic:nvPicPr>
+                    <pic:cNvPr id="25206478" name="Hình ảnh 1" descr="Ảnh có chứa văn bản&#10;&#10;Mô tả được tạo tự động"/>
+                    <pic:cNvPicPr/>
+                  </pic:nvPicPr>
+                  <pic:blipFill>
+                    <a:blip r:embed="rId10"/>
+                    <a:stretch>
+                      <a:fillRect/>
+                    </a:stretch>
+                  </pic:blipFill>
+                  <pic:spPr>
+                    <a:xfrm>
+                      <a:off x="0" y="0"/>
+                      <a:ext cx="2915057" cy="2067213"/>
+                    </a:xfrm>
+                    <a:prstGeom prst="rect">
+                      <a:avLst/>
+                    </a:prstGeom>
+                  </pic:spPr>
+                </pic:pic>
+              </a:graphicData>
+            </a:graphic>
+          </wp:inline>
+        </w:drawing>
+      </w:r>
+    </w:p>
+    <w:p>
+      <w:r>
+        <w:t>B. Đúng thế</w:t>
+      </w:r>
+    </w:p>
+    <w:p>
+      <w:r>
+        <w:t>C. Tất cả đáp án trên</w:t>
+      </w:r>
+      <w:r>
+        <w:rPr>
+          <w:noProof/>
+        </w:rPr>
+        <w:t xml:space="preserve"> </w:t>
+      </w:r>
+      <w:r>
+        <w:rPr>
+          <w:noProof/>
+        </w:rPr>
+        <w:drawing>
+          <wp:inline distT="0" distB="0" distL="0" distR="0" wp14:anchorId="515F708F" wp14:editId="556DF504">
+            <wp:extent cx="3162741" cy="2095792"/>
+            <wp:effectExtent l="0" t="0" r="0" b="0"/>
+            <wp:docPr id="1598332523" name="Hình ảnh 1" descr="Ảnh có chứa văn bản&#10;&#10;Mô tả được tạo tự động"/>
+            <wp:cNvGraphicFramePr>
+              <a:graphicFrameLocks xmlns:a="http://schemas.openxmlformats.org/drawingml/2006/main" noChangeAspect="1"/>
+            </wp:cNvGraphicFramePr>
+            <a:graphic xmlns:a="http://schemas.openxmlformats.org/drawingml/2006/main">
+              <a:graphicData uri="http://schemas.openxmlformats.org/drawingml/2006/picture">
+                <pic:pic xmlns:pic="http://schemas.openxmlformats.org/drawingml/2006/picture">
+                  <pic:nvPicPr>
+                    <pic:cNvPr id="1598332523" name="Hình ảnh 1" descr="Ảnh có chứa văn bản&#10;&#10;Mô tả được tạo tự động"/>
+                    <pic:cNvPicPr/>
+                  </pic:nvPicPr>
+                  <pic:blipFill>
+                    <a:blip r:embed="rId11"/>
+                    <a:stretch>
+                      <a:fillRect/>
+                    </a:stretch>
+                  </pic:blipFill>
+                  <pic:spPr>
+                    <a:xfrm>
+                      <a:off x="0" y="0"/>
+                      <a:ext cx="3162741" cy="2095792"/>
+                    </a:xfrm>
+                    <a:prstGeom prst="rect">
+                      <a:avLst/>
+                    </a:prstGeom>
+                  </pic:spPr>
+                </pic:pic>
+              </a:graphicData>
+            </a:graphic>
+          </wp:inline>
+        </w:drawing>
+      </w:r>
+    </w:p>
+    <w:p>
+      <w:r>
+        <w:t>ANSWER: C</w:t>
+      </w:r>
+    </w:p>
+    <w:p/>
+    <w:p>
+      <w:r>
+        <w:lastRenderedPageBreak/>
+        <w:t xml:space="preserve">Câu hỏi </w:t>
+      </w:r>
+      <w:r>
         <w:t>3</w:t>
       </w:r>
       <w:r>
         <w:t>: có phải Cao Sơn quá là đẹp trai rồi không?</w:t>
       </w:r>
+      <w:r>
+        <w:t xml:space="preserve"> </w:t>
+      </w:r>
+      <w:r>
+        <w:rPr>
+          <w:noProof/>
+        </w:rPr>
+        <w:drawing>
+          <wp:inline distT="0" distB="0" distL="0" distR="0" wp14:anchorId="586DE1DB" wp14:editId="0A7E6567">
+            <wp:extent cx="2581635" cy="2238687"/>
+            <wp:effectExtent l="0" t="0" r="9525" b="9525"/>
+            <wp:docPr id="807007598" name="Hình ảnh 1" descr="Ảnh có chứa văn bản&#10;&#10;Mô tả được tạo tự động"/>
+            <wp:cNvGraphicFramePr>
+              <a:graphicFrameLocks xmlns:a="http://schemas.openxmlformats.org/drawingml/2006/main" noChangeAspect="1"/>
+            </wp:cNvGraphicFramePr>
+            <a:graphic xmlns:a="http://schemas.openxmlformats.org/drawingml/2006/main">
+              <a:graphicData uri="http://schemas.openxmlformats.org/drawingml/2006/picture">
+                <pic:pic xmlns:pic="http://schemas.openxmlformats.org/drawingml/2006/picture">
+                  <pic:nvPicPr>
+                    <pic:cNvPr id="807007598" name="Hình ảnh 1" descr="Ảnh có chứa văn bản&#10;&#10;Mô tả được tạo tự động"/>
+                    <pic:cNvPicPr/>
+                  </pic:nvPicPr>
+                  <pic:blipFill>
+                    <a:blip r:embed="rId12"/>
+                    <a:stretch>
+                      <a:fillRect/>
+                    </a:stretch>
+                  </pic:blipFill>
+                  <pic:spPr>
+                    <a:xfrm>
+                      <a:off x="0" y="0"/>
+                      <a:ext cx="2581635" cy="2238687"/>
+                    </a:xfrm>
+                    <a:prstGeom prst="rect">
+                      <a:avLst/>
+                    </a:prstGeom>
+                  </pic:spPr>
+                </pic:pic>
+              </a:graphicData>
+            </a:graphic>
+          </wp:inline>
+        </w:drawing>
+      </w:r>
     </w:p>
     <w:p>
       <w:r>
@@ -271,16 +435,154 @@
       <w:r>
         <w:t>Lại chả vậy</w:t>
       </w:r>
+      <w:r>
+        <w:rPr>
+          <w:noProof/>
+        </w:rPr>
+        <w:t xml:space="preserve"> </w:t>
+      </w:r>
+      <w:r>
+        <w:rPr>
+          <w:noProof/>
+        </w:rPr>
+        <w:drawing>
+          <wp:inline distT="0" distB="0" distL="0" distR="0" wp14:anchorId="2EA4555B" wp14:editId="716B56A0">
+            <wp:extent cx="2086266" cy="1629002"/>
+            <wp:effectExtent l="0" t="0" r="9525" b="9525"/>
+            <wp:docPr id="632068940" name="Hình ảnh 1" descr="Ảnh có chứa văn bản&#10;&#10;Mô tả được tạo tự động"/>
+            <wp:cNvGraphicFramePr>
+              <a:graphicFrameLocks xmlns:a="http://schemas.openxmlformats.org/drawingml/2006/main" noChangeAspect="1"/>
+            </wp:cNvGraphicFramePr>
+            <a:graphic xmlns:a="http://schemas.openxmlformats.org/drawingml/2006/main">
+              <a:graphicData uri="http://schemas.openxmlformats.org/drawingml/2006/picture">
+                <pic:pic xmlns:pic="http://schemas.openxmlformats.org/drawingml/2006/picture">
+                  <pic:nvPicPr>
+                    <pic:cNvPr id="632068940" name="Hình ảnh 1" descr="Ảnh có chứa văn bản&#10;&#10;Mô tả được tạo tự động"/>
+                    <pic:cNvPicPr/>
+                  </pic:nvPicPr>
+                  <pic:blipFill>
+                    <a:blip r:embed="rId13"/>
+                    <a:stretch>
+                      <a:fillRect/>
+                    </a:stretch>
+                  </pic:blipFill>
+                  <pic:spPr>
+                    <a:xfrm>
+                      <a:off x="0" y="0"/>
+                      <a:ext cx="2086266" cy="1629002"/>
+                    </a:xfrm>
+                    <a:prstGeom prst="rect">
+                      <a:avLst/>
+                    </a:prstGeom>
+                  </pic:spPr>
+                </pic:pic>
+              </a:graphicData>
+            </a:graphic>
+          </wp:inline>
+        </w:drawing>
+      </w:r>
     </w:p>
     <w:p>
       <w:r>
         <w:t>B. Đúng thế</w:t>
       </w:r>
+      <w:r>
+        <w:rPr>
+          <w:noProof/>
+        </w:rPr>
+        <w:t xml:space="preserve"> </w:t>
+      </w:r>
+      <w:r>
+        <w:rPr>
+          <w:noProof/>
+        </w:rPr>
+        <w:drawing>
+          <wp:inline distT="0" distB="0" distL="0" distR="0" wp14:anchorId="775AF335" wp14:editId="77313A54">
+            <wp:extent cx="1667108" cy="1657581"/>
+            <wp:effectExtent l="0" t="0" r="9525" b="0"/>
+            <wp:docPr id="1445382547" name="Hình ảnh 1"/>
+            <wp:cNvGraphicFramePr>
+              <a:graphicFrameLocks xmlns:a="http://schemas.openxmlformats.org/drawingml/2006/main" noChangeAspect="1"/>
+            </wp:cNvGraphicFramePr>
+            <a:graphic xmlns:a="http://schemas.openxmlformats.org/drawingml/2006/main">
+              <a:graphicData uri="http://schemas.openxmlformats.org/drawingml/2006/picture">
+                <pic:pic xmlns:pic="http://schemas.openxmlformats.org/drawingml/2006/picture">
+                  <pic:nvPicPr>
+                    <pic:cNvPr id="1445382547" name=""/>
+                    <pic:cNvPicPr/>
+                  </pic:nvPicPr>
+                  <pic:blipFill>
+                    <a:blip r:embed="rId14"/>
+                    <a:stretch>
+                      <a:fillRect/>
+                    </a:stretch>
+                  </pic:blipFill>
+                  <pic:spPr>
+                    <a:xfrm>
+                      <a:off x="0" y="0"/>
+                      <a:ext cx="1667108" cy="1657581"/>
+                    </a:xfrm>
+                    <a:prstGeom prst="rect">
+                      <a:avLst/>
+                    </a:prstGeom>
+                  </pic:spPr>
+                </pic:pic>
+              </a:graphicData>
+            </a:graphic>
+          </wp:inline>
+        </w:drawing>
+      </w:r>
     </w:p>
     <w:p>
       <w:r>
         <w:t>C. Tất cả đáp án trên</w:t>
       </w:r>
+      <w:r>
+        <w:rPr>
+          <w:noProof/>
+        </w:rPr>
+        <w:t xml:space="preserve"> </w:t>
+      </w:r>
+      <w:r>
+        <w:rPr>
+          <w:noProof/>
+        </w:rPr>
+        <w:drawing>
+          <wp:inline distT="0" distB="0" distL="0" distR="0" wp14:anchorId="5E3AB0FF" wp14:editId="0CA5148F">
+            <wp:extent cx="2267266" cy="1714739"/>
+            <wp:effectExtent l="0" t="0" r="0" b="0"/>
+            <wp:docPr id="116703324" name="Hình ảnh 1"/>
+            <wp:cNvGraphicFramePr>
+              <a:graphicFrameLocks xmlns:a="http://schemas.openxmlformats.org/drawingml/2006/main" noChangeAspect="1"/>
+            </wp:cNvGraphicFramePr>
+            <a:graphic xmlns:a="http://schemas.openxmlformats.org/drawingml/2006/main">
+              <a:graphicData uri="http://schemas.openxmlformats.org/drawingml/2006/picture">
+                <pic:pic xmlns:pic="http://schemas.openxmlformats.org/drawingml/2006/picture">
+                  <pic:nvPicPr>
+                    <pic:cNvPr id="116703324" name=""/>
+                    <pic:cNvPicPr/>
+                  </pic:nvPicPr>
+                  <pic:blipFill>
+                    <a:blip r:embed="rId15"/>
+                    <a:stretch>
+                      <a:fillRect/>
+                    </a:stretch>
+                  </pic:blipFill>
+                  <pic:spPr>
+                    <a:xfrm>
+                      <a:off x="0" y="0"/>
+                      <a:ext cx="2267266" cy="1714739"/>
+                    </a:xfrm>
+                    <a:prstGeom prst="rect">
+                      <a:avLst/>
+                    </a:prstGeom>
+                  </pic:spPr>
+                </pic:pic>
+              </a:graphicData>
+            </a:graphic>
+          </wp:inline>
+        </w:drawing>
+      </w:r>
     </w:p>
     <w:p>
       <w:r>
@@ -288,6 +590,568 @@
       </w:r>
       <w:r>
         <w:t>C</w:t>
+      </w:r>
+    </w:p>
+    <w:p/>
+    <w:p>
+      <w:r>
+        <w:t>Câu nào đó: Cao Sơn h</w:t>
+      </w:r>
+      <w:r>
+        <w:t>ết ỉa chảy chưa?</w:t>
+      </w:r>
+      <w:r>
+        <w:rPr>
+          <w:noProof/>
+        </w:rPr>
+        <w:t xml:space="preserve"> </w:t>
+      </w:r>
+      <w:r>
+        <w:rPr>
+          <w:noProof/>
+        </w:rPr>
+        <w:drawing>
+          <wp:inline distT="0" distB="0" distL="0" distR="0" wp14:anchorId="0C0AFC42" wp14:editId="1C7C2EB2">
+            <wp:extent cx="1333686" cy="1428949"/>
+            <wp:effectExtent l="0" t="0" r="0" b="0"/>
+            <wp:docPr id="194908599" name="Hình ảnh 1"/>
+            <wp:cNvGraphicFramePr>
+              <a:graphicFrameLocks xmlns:a="http://schemas.openxmlformats.org/drawingml/2006/main" noChangeAspect="1"/>
+            </wp:cNvGraphicFramePr>
+            <a:graphic xmlns:a="http://schemas.openxmlformats.org/drawingml/2006/main">
+              <a:graphicData uri="http://schemas.openxmlformats.org/drawingml/2006/picture">
+                <pic:pic xmlns:pic="http://schemas.openxmlformats.org/drawingml/2006/picture">
+                  <pic:nvPicPr>
+                    <pic:cNvPr id="194908599" name=""/>
+                    <pic:cNvPicPr/>
+                  </pic:nvPicPr>
+                  <pic:blipFill>
+                    <a:blip r:embed="rId16"/>
+                    <a:stretch>
+                      <a:fillRect/>
+                    </a:stretch>
+                  </pic:blipFill>
+                  <pic:spPr>
+                    <a:xfrm>
+                      <a:off x="0" y="0"/>
+                      <a:ext cx="1333686" cy="1428949"/>
+                    </a:xfrm>
+                    <a:prstGeom prst="rect">
+                      <a:avLst/>
+                    </a:prstGeom>
+                  </pic:spPr>
+                </pic:pic>
+              </a:graphicData>
+            </a:graphic>
+          </wp:inline>
+        </w:drawing>
+      </w:r>
+    </w:p>
+    <w:p>
+      <w:r>
+        <w:t>A. Sắp rồi</w:t>
+      </w:r>
+      <w:r>
+        <w:rPr>
+          <w:noProof/>
+        </w:rPr>
+        <w:t xml:space="preserve"> </w:t>
+      </w:r>
+      <w:r>
+        <w:rPr>
+          <w:noProof/>
+        </w:rPr>
+        <w:drawing>
+          <wp:inline distT="0" distB="0" distL="0" distR="0" wp14:anchorId="556634DC" wp14:editId="4D06C5DF">
+            <wp:extent cx="1457528" cy="1581371"/>
+            <wp:effectExtent l="0" t="0" r="0" b="0"/>
+            <wp:docPr id="399669535" name="Hình ảnh 1"/>
+            <wp:cNvGraphicFramePr>
+              <a:graphicFrameLocks xmlns:a="http://schemas.openxmlformats.org/drawingml/2006/main" noChangeAspect="1"/>
+            </wp:cNvGraphicFramePr>
+            <a:graphic xmlns:a="http://schemas.openxmlformats.org/drawingml/2006/main">
+              <a:graphicData uri="http://schemas.openxmlformats.org/drawingml/2006/picture">
+                <pic:pic xmlns:pic="http://schemas.openxmlformats.org/drawingml/2006/picture">
+                  <pic:nvPicPr>
+                    <pic:cNvPr id="399669535" name=""/>
+                    <pic:cNvPicPr/>
+                  </pic:nvPicPr>
+                  <pic:blipFill>
+                    <a:blip r:embed="rId17"/>
+                    <a:stretch>
+                      <a:fillRect/>
+                    </a:stretch>
+                  </pic:blipFill>
+                  <pic:spPr>
+                    <a:xfrm>
+                      <a:off x="0" y="0"/>
+                      <a:ext cx="1457528" cy="1581371"/>
+                    </a:xfrm>
+                    <a:prstGeom prst="rect">
+                      <a:avLst/>
+                    </a:prstGeom>
+                  </pic:spPr>
+                </pic:pic>
+              </a:graphicData>
+            </a:graphic>
+          </wp:inline>
+        </w:drawing>
+      </w:r>
+    </w:p>
+    <w:p>
+      <w:r>
+        <w:t>B. Chiều nay là hết</w:t>
+      </w:r>
+      <w:r>
+        <w:rPr>
+          <w:noProof/>
+        </w:rPr>
+        <w:t xml:space="preserve"> </w:t>
+      </w:r>
+      <w:r>
+        <w:rPr>
+          <w:noProof/>
+        </w:rPr>
+        <w:drawing>
+          <wp:inline distT="0" distB="0" distL="0" distR="0" wp14:anchorId="673BBDD7" wp14:editId="79EED4DE">
+            <wp:extent cx="1514686" cy="1676634"/>
+            <wp:effectExtent l="0" t="0" r="9525" b="0"/>
+            <wp:docPr id="1531924337" name="Hình ảnh 1"/>
+            <wp:cNvGraphicFramePr>
+              <a:graphicFrameLocks xmlns:a="http://schemas.openxmlformats.org/drawingml/2006/main" noChangeAspect="1"/>
+            </wp:cNvGraphicFramePr>
+            <a:graphic xmlns:a="http://schemas.openxmlformats.org/drawingml/2006/main">
+              <a:graphicData uri="http://schemas.openxmlformats.org/drawingml/2006/picture">
+                <pic:pic xmlns:pic="http://schemas.openxmlformats.org/drawingml/2006/picture">
+                  <pic:nvPicPr>
+                    <pic:cNvPr id="1531924337" name=""/>
+                    <pic:cNvPicPr/>
+                  </pic:nvPicPr>
+                  <pic:blipFill>
+                    <a:blip r:embed="rId18"/>
+                    <a:stretch>
+                      <a:fillRect/>
+                    </a:stretch>
+                  </pic:blipFill>
+                  <pic:spPr>
+                    <a:xfrm>
+                      <a:off x="0" y="0"/>
+                      <a:ext cx="1514686" cy="1676634"/>
+                    </a:xfrm>
+                    <a:prstGeom prst="rect">
+                      <a:avLst/>
+                    </a:prstGeom>
+                  </pic:spPr>
+                </pic:pic>
+              </a:graphicData>
+            </a:graphic>
+          </wp:inline>
+        </w:drawing>
+      </w:r>
+    </w:p>
+    <w:p>
+      <w:r>
+        <w:t>C. Hết từ lần ỉa cuối</w:t>
+      </w:r>
+      <w:r>
+        <w:rPr>
+          <w:noProof/>
+        </w:rPr>
+        <w:t xml:space="preserve"> </w:t>
+      </w:r>
+      <w:r>
+        <w:rPr>
+          <w:noProof/>
+        </w:rPr>
+        <w:drawing>
+          <wp:inline distT="0" distB="0" distL="0" distR="0" wp14:anchorId="5D87ED78" wp14:editId="42AE0583">
+            <wp:extent cx="1143160" cy="1257475"/>
+            <wp:effectExtent l="0" t="0" r="0" b="0"/>
+            <wp:docPr id="153464984" name="Hình ảnh 1"/>
+            <wp:cNvGraphicFramePr>
+              <a:graphicFrameLocks xmlns:a="http://schemas.openxmlformats.org/drawingml/2006/main" noChangeAspect="1"/>
+            </wp:cNvGraphicFramePr>
+            <a:graphic xmlns:a="http://schemas.openxmlformats.org/drawingml/2006/main">
+              <a:graphicData uri="http://schemas.openxmlformats.org/drawingml/2006/picture">
+                <pic:pic xmlns:pic="http://schemas.openxmlformats.org/drawingml/2006/picture">
+                  <pic:nvPicPr>
+                    <pic:cNvPr id="153464984" name=""/>
+                    <pic:cNvPicPr/>
+                  </pic:nvPicPr>
+                  <pic:blipFill>
+                    <a:blip r:embed="rId19"/>
+                    <a:stretch>
+                      <a:fillRect/>
+                    </a:stretch>
+                  </pic:blipFill>
+                  <pic:spPr>
+                    <a:xfrm>
+                      <a:off x="0" y="0"/>
+                      <a:ext cx="1143160" cy="1257475"/>
+                    </a:xfrm>
+                    <a:prstGeom prst="rect">
+                      <a:avLst/>
+                    </a:prstGeom>
+                  </pic:spPr>
+                </pic:pic>
+              </a:graphicData>
+            </a:graphic>
+          </wp:inline>
+        </w:drawing>
+      </w:r>
+    </w:p>
+    <w:p>
+      <w:r>
+        <w:lastRenderedPageBreak/>
+        <w:t>D. còn ỉa nữa thì vứt lỗ đít đi</w:t>
+      </w:r>
+      <w:r>
+        <w:rPr>
+          <w:noProof/>
+        </w:rPr>
+        <w:t xml:space="preserve"> </w:t>
+      </w:r>
+      <w:r>
+        <w:rPr>
+          <w:noProof/>
+        </w:rPr>
+        <w:drawing>
+          <wp:inline distT="0" distB="0" distL="0" distR="0" wp14:anchorId="6EAEC509" wp14:editId="41C9DEC9">
+            <wp:extent cx="1133633" cy="1343212"/>
+            <wp:effectExtent l="0" t="0" r="9525" b="9525"/>
+            <wp:docPr id="1349842525" name="Hình ảnh 1" descr="Ảnh có chứa văn bản&#10;&#10;Mô tả được tạo tự động"/>
+            <wp:cNvGraphicFramePr>
+              <a:graphicFrameLocks xmlns:a="http://schemas.openxmlformats.org/drawingml/2006/main" noChangeAspect="1"/>
+            </wp:cNvGraphicFramePr>
+            <a:graphic xmlns:a="http://schemas.openxmlformats.org/drawingml/2006/main">
+              <a:graphicData uri="http://schemas.openxmlformats.org/drawingml/2006/picture">
+                <pic:pic xmlns:pic="http://schemas.openxmlformats.org/drawingml/2006/picture">
+                  <pic:nvPicPr>
+                    <pic:cNvPr id="1349842525" name="Hình ảnh 1" descr="Ảnh có chứa văn bản&#10;&#10;Mô tả được tạo tự động"/>
+                    <pic:cNvPicPr/>
+                  </pic:nvPicPr>
+                  <pic:blipFill>
+                    <a:blip r:embed="rId20"/>
+                    <a:stretch>
+                      <a:fillRect/>
+                    </a:stretch>
+                  </pic:blipFill>
+                  <pic:spPr>
+                    <a:xfrm>
+                      <a:off x="0" y="0"/>
+                      <a:ext cx="1133633" cy="1343212"/>
+                    </a:xfrm>
+                    <a:prstGeom prst="rect">
+                      <a:avLst/>
+                    </a:prstGeom>
+                  </pic:spPr>
+                </pic:pic>
+              </a:graphicData>
+            </a:graphic>
+          </wp:inline>
+        </w:drawing>
+      </w:r>
+    </w:p>
+    <w:p>
+      <w:r>
+        <w:t>ANSWER: D</w:t>
+      </w:r>
+    </w:p>
+    <w:p/>
+    <w:p>
+      <w:proofErr w:type="gramStart"/>
+      <w:r>
+        <w:t>Câu :</w:t>
+      </w:r>
+      <w:proofErr w:type="gramEnd"/>
+      <w:r>
+        <w:t xml:space="preserve"> abc</w:t>
+      </w:r>
+    </w:p>
+    <w:p>
+      <w:pPr>
+        <w:rPr>
+          <w:noProof/>
+        </w:rPr>
+      </w:pPr>
+      <w:r>
+        <w:t>A. ảnh 16</w:t>
+      </w:r>
+      <w:r>
+        <w:rPr>
+          <w:noProof/>
+        </w:rPr>
+        <w:t xml:space="preserve"> </w:t>
+      </w:r>
+      <w:r>
+        <w:rPr>
+          <w:noProof/>
+        </w:rPr>
+        <w:drawing>
+          <wp:inline distT="0" distB="0" distL="0" distR="0" wp14:anchorId="58A8D15F" wp14:editId="5F7511CF">
+            <wp:extent cx="2410161" cy="1276528"/>
+            <wp:effectExtent l="0" t="0" r="9525" b="0"/>
+            <wp:docPr id="1902768622" name="Hình ảnh 1"/>
+            <wp:cNvGraphicFramePr>
+              <a:graphicFrameLocks xmlns:a="http://schemas.openxmlformats.org/drawingml/2006/main" noChangeAspect="1"/>
+            </wp:cNvGraphicFramePr>
+            <a:graphic xmlns:a="http://schemas.openxmlformats.org/drawingml/2006/main">
+              <a:graphicData uri="http://schemas.openxmlformats.org/drawingml/2006/picture">
+                <pic:pic xmlns:pic="http://schemas.openxmlformats.org/drawingml/2006/picture">
+                  <pic:nvPicPr>
+                    <pic:cNvPr id="1902768622" name=""/>
+                    <pic:cNvPicPr/>
+                  </pic:nvPicPr>
+                  <pic:blipFill>
+                    <a:blip r:embed="rId21"/>
+                    <a:stretch>
+                      <a:fillRect/>
+                    </a:stretch>
+                  </pic:blipFill>
+                  <pic:spPr>
+                    <a:xfrm>
+                      <a:off x="0" y="0"/>
+                      <a:ext cx="2410161" cy="1276528"/>
+                    </a:xfrm>
+                    <a:prstGeom prst="rect">
+                      <a:avLst/>
+                    </a:prstGeom>
+                  </pic:spPr>
+                </pic:pic>
+              </a:graphicData>
+            </a:graphic>
+          </wp:inline>
+        </w:drawing>
+      </w:r>
+    </w:p>
+    <w:p>
+      <w:pPr>
+        <w:rPr>
+          <w:noProof/>
+        </w:rPr>
+      </w:pPr>
+      <w:r>
+        <w:rPr>
+          <w:noProof/>
+        </w:rPr>
+        <w:t xml:space="preserve">B. ẢNH 17 </w:t>
+      </w:r>
+      <w:r>
+        <w:rPr>
+          <w:noProof/>
+        </w:rPr>
+        <w:drawing>
+          <wp:inline distT="0" distB="0" distL="0" distR="0" wp14:anchorId="6B8980E7" wp14:editId="59387CDF">
+            <wp:extent cx="5943600" cy="3255010"/>
+            <wp:effectExtent l="0" t="0" r="0" b="0"/>
+            <wp:docPr id="540107719" name="Hình ảnh 1"/>
+            <wp:cNvGraphicFramePr>
+              <a:graphicFrameLocks xmlns:a="http://schemas.openxmlformats.org/drawingml/2006/main" noChangeAspect="1"/>
+            </wp:cNvGraphicFramePr>
+            <a:graphic xmlns:a="http://schemas.openxmlformats.org/drawingml/2006/main">
+              <a:graphicData uri="http://schemas.openxmlformats.org/drawingml/2006/picture">
+                <pic:pic xmlns:pic="http://schemas.openxmlformats.org/drawingml/2006/picture">
+                  <pic:nvPicPr>
+                    <pic:cNvPr id="540107719" name=""/>
+                    <pic:cNvPicPr/>
+                  </pic:nvPicPr>
+                  <pic:blipFill>
+                    <a:blip r:embed="rId22"/>
+                    <a:stretch>
+                      <a:fillRect/>
+                    </a:stretch>
+                  </pic:blipFill>
+                  <pic:spPr>
+                    <a:xfrm>
+                      <a:off x="0" y="0"/>
+                      <a:ext cx="5943600" cy="3255010"/>
+                    </a:xfrm>
+                    <a:prstGeom prst="rect">
+                      <a:avLst/>
+                    </a:prstGeom>
+                  </pic:spPr>
+                </pic:pic>
+              </a:graphicData>
+            </a:graphic>
+          </wp:inline>
+        </w:drawing>
+      </w:r>
+    </w:p>
+    <w:p>
+      <w:pPr>
+        <w:rPr>
+          <w:noProof/>
+        </w:rPr>
+      </w:pPr>
+      <w:r>
+        <w:rPr>
+          <w:noProof/>
+        </w:rPr>
+        <w:lastRenderedPageBreak/>
+        <w:t xml:space="preserve">C. ẢNH 18 </w:t>
+      </w:r>
+      <w:r>
+        <w:rPr>
+          <w:noProof/>
+        </w:rPr>
+        <w:drawing>
+          <wp:inline distT="0" distB="0" distL="0" distR="0" wp14:anchorId="7DC714C8" wp14:editId="59753F41">
+            <wp:extent cx="1609950" cy="1590897"/>
+            <wp:effectExtent l="0" t="0" r="9525" b="9525"/>
+            <wp:docPr id="1468612551" name="Hình ảnh 1"/>
+            <wp:cNvGraphicFramePr>
+              <a:graphicFrameLocks xmlns:a="http://schemas.openxmlformats.org/drawingml/2006/main" noChangeAspect="1"/>
+            </wp:cNvGraphicFramePr>
+            <a:graphic xmlns:a="http://schemas.openxmlformats.org/drawingml/2006/main">
+              <a:graphicData uri="http://schemas.openxmlformats.org/drawingml/2006/picture">
+                <pic:pic xmlns:pic="http://schemas.openxmlformats.org/drawingml/2006/picture">
+                  <pic:nvPicPr>
+                    <pic:cNvPr id="1468612551" name=""/>
+                    <pic:cNvPicPr/>
+                  </pic:nvPicPr>
+                  <pic:blipFill>
+                    <a:blip r:embed="rId23"/>
+                    <a:stretch>
+                      <a:fillRect/>
+                    </a:stretch>
+                  </pic:blipFill>
+                  <pic:spPr>
+                    <a:xfrm>
+                      <a:off x="0" y="0"/>
+                      <a:ext cx="1609950" cy="1590897"/>
+                    </a:xfrm>
+                    <a:prstGeom prst="rect">
+                      <a:avLst/>
+                    </a:prstGeom>
+                  </pic:spPr>
+                </pic:pic>
+              </a:graphicData>
+            </a:graphic>
+          </wp:inline>
+        </w:drawing>
+      </w:r>
+    </w:p>
+    <w:p>
+      <w:pPr>
+        <w:rPr>
+          <w:noProof/>
+        </w:rPr>
+      </w:pPr>
+      <w:r>
+        <w:rPr>
+          <w:noProof/>
+        </w:rPr>
+        <w:t>D. ẢNH 19</w:t>
+      </w:r>
+      <w:r>
+        <w:rPr>
+          <w:noProof/>
+        </w:rPr>
+        <w:t xml:space="preserve"> </w:t>
+      </w:r>
+      <w:r>
+        <w:rPr>
+          <w:noProof/>
+        </w:rPr>
+        <w:drawing>
+          <wp:inline distT="0" distB="0" distL="0" distR="0" wp14:anchorId="11DE0C8F" wp14:editId="0E948E4A">
+            <wp:extent cx="3134162" cy="1771897"/>
+            <wp:effectExtent l="0" t="0" r="9525" b="0"/>
+            <wp:docPr id="1586566746" name="Hình ảnh 1"/>
+            <wp:cNvGraphicFramePr>
+              <a:graphicFrameLocks xmlns:a="http://schemas.openxmlformats.org/drawingml/2006/main" noChangeAspect="1"/>
+            </wp:cNvGraphicFramePr>
+            <a:graphic xmlns:a="http://schemas.openxmlformats.org/drawingml/2006/main">
+              <a:graphicData uri="http://schemas.openxmlformats.org/drawingml/2006/picture">
+                <pic:pic xmlns:pic="http://schemas.openxmlformats.org/drawingml/2006/picture">
+                  <pic:nvPicPr>
+                    <pic:cNvPr id="1586566746" name=""/>
+                    <pic:cNvPicPr/>
+                  </pic:nvPicPr>
+                  <pic:blipFill>
+                    <a:blip r:embed="rId24"/>
+                    <a:stretch>
+                      <a:fillRect/>
+                    </a:stretch>
+                  </pic:blipFill>
+                  <pic:spPr>
+                    <a:xfrm>
+                      <a:off x="0" y="0"/>
+                      <a:ext cx="3134162" cy="1771897"/>
+                    </a:xfrm>
+                    <a:prstGeom prst="rect">
+                      <a:avLst/>
+                    </a:prstGeom>
+                  </pic:spPr>
+                </pic:pic>
+              </a:graphicData>
+            </a:graphic>
+          </wp:inline>
+        </w:drawing>
+      </w:r>
+    </w:p>
+    <w:p>
+      <w:pPr>
+        <w:rPr>
+          <w:noProof/>
+        </w:rPr>
+      </w:pPr>
+      <w:r>
+        <w:rPr>
+          <w:noProof/>
+        </w:rPr>
+        <w:t>E. ẢNH 20</w:t>
+      </w:r>
+      <w:r>
+        <w:rPr>
+          <w:noProof/>
+        </w:rPr>
+        <w:t xml:space="preserve"> </w:t>
+      </w:r>
+      <w:r>
+        <w:rPr>
+          <w:noProof/>
+        </w:rPr>
+        <w:drawing>
+          <wp:inline distT="0" distB="0" distL="0" distR="0" wp14:anchorId="47E350BA" wp14:editId="769CDCAA">
+            <wp:extent cx="3667637" cy="1771897"/>
+            <wp:effectExtent l="0" t="0" r="9525" b="0"/>
+            <wp:docPr id="1390962809" name="Hình ảnh 1"/>
+            <wp:cNvGraphicFramePr>
+              <a:graphicFrameLocks xmlns:a="http://schemas.openxmlformats.org/drawingml/2006/main" noChangeAspect="1"/>
+            </wp:cNvGraphicFramePr>
+            <a:graphic xmlns:a="http://schemas.openxmlformats.org/drawingml/2006/main">
+              <a:graphicData uri="http://schemas.openxmlformats.org/drawingml/2006/picture">
+                <pic:pic xmlns:pic="http://schemas.openxmlformats.org/drawingml/2006/picture">
+                  <pic:nvPicPr>
+                    <pic:cNvPr id="1390962809" name=""/>
+                    <pic:cNvPicPr/>
+                  </pic:nvPicPr>
+                  <pic:blipFill>
+                    <a:blip r:embed="rId25"/>
+                    <a:stretch>
+                      <a:fillRect/>
+                    </a:stretch>
+                  </pic:blipFill>
+                  <pic:spPr>
+                    <a:xfrm>
+                      <a:off x="0" y="0"/>
+                      <a:ext cx="3667637" cy="1771897"/>
+                    </a:xfrm>
+                    <a:prstGeom prst="rect">
+                      <a:avLst/>
+                    </a:prstGeom>
+                  </pic:spPr>
+                </pic:pic>
+              </a:graphicData>
+            </a:graphic>
+          </wp:inline>
+        </w:drawing>
+      </w:r>
+    </w:p>
+    <w:p>
+      <w:r>
+        <w:t>ANSWER: E</w:t>
       </w:r>
     </w:p>
     <w:p/>
@@ -304,6 +1168,95 @@
 <file path=word/numbering.xml><?xml version="1.0" encoding="utf-8"?>
 <w:numbering xmlns:wpc="http://schemas.microsoft.com/office/word/2010/wordprocessingCanvas" xmlns:cx="http://schemas.microsoft.com/office/drawing/2014/chartex" xmlns:cx1="http://schemas.microsoft.com/office/drawing/2015/9/8/chartex" xmlns:cx2="http://schemas.microsoft.com/office/drawing/2015/10/21/chartex" xmlns:cx3="http://schemas.microsoft.com/office/drawing/2016/5/9/chartex" xmlns:cx4="http://schemas.microsoft.com/office/drawing/2016/5/10/chartex" xmlns:cx5="http://schemas.microsoft.com/office/drawing/2016/5/11/chartex" xmlns:cx6="http://schemas.microsoft.com/office/drawing/2016/5/12/chartex" xmlns:cx7="http://schemas.microsoft.com/office/drawing/2016/5/13/chartex" xmlns:cx8="http://schemas.microsoft.com/office/drawing/2016/5/14/chartex" xmlns:mc="http://schemas.openxmlformats.org/markup-compatibility/2006" xmlns:aink="http://schemas.microsoft.com/office/drawing/2016/ink" xmlns:am3d="http://schemas.microsoft.com/office/drawing/2017/model3d" xmlns:o="urn:schemas-microsoft-com:office:office" xmlns:oel="http://schemas.microsoft.com/office/2019/extlst" xmlns:r="http://schemas.openxmlformats.org/officeDocument/2006/relationships" xmlns:m="http://schemas.openxmlformats.org/officeDocument/2006/math" xmlns:v="urn:schemas-microsoft-com:vml" xmlns:wp14="http://schemas.microsoft.com/office/word/2010/wordprocessingDrawing" xmlns:wp="http://schemas.openxmlformats.org/drawingml/2006/wordprocessingDrawing" xmlns:w10="urn:schemas-microsoft-com:office:word" xmlns:w="http://schemas.openxmlformats.org/wordprocessingml/2006/main" xmlns:w14="http://schemas.microsoft.com/office/word/2010/wordml" xmlns:w15="http://schemas.microsoft.com/office/word/2012/wordml" xmlns:w16cex="http://schemas.microsoft.com/office/word/2018/wordml/cex" xmlns:w16cid="http://schemas.microsoft.com/office/word/2016/wordml/cid" xmlns:w16="http://schemas.microsoft.com/office/word/2018/wordml" xmlns:w16du="http://schemas.microsoft.com/office/word/2023/wordml/word16du" xmlns:w16sdtdh="http://schemas.microsoft.com/office/word/2020/wordml/sdtdatahash" xmlns:w16se="http://schemas.microsoft.com/office/word/2015/wordml/symex" xmlns:wpg="http://schemas.microsoft.com/office/word/2010/wordprocessingGroup" xmlns:wpi="http://schemas.microsoft.com/office/word/2010/wordprocessingInk" xmlns:wne="http://schemas.microsoft.com/office/word/2006/wordml" xmlns:wps="http://schemas.microsoft.com/office/word/2010/wordprocessingShape" mc:Ignorable="w14 w15 w16se w16cid w16 w16cex w16sdtdh wp14">
   <w:abstractNum w:abstractNumId="0" w15:restartNumberingAfterBreak="0">
+    <w:nsid w:val="2CD2250B"/>
+    <w:multiLevelType w:val="hybridMultilevel"/>
+    <w:tmpl w:val="C28036D2"/>
+    <w:lvl w:ilvl="0" w:tplc="04090015">
+      <w:start w:val="1"/>
+      <w:numFmt w:val="upperLetter"/>
+      <w:lvlText w:val="%1."/>
+      <w:lvlJc w:val="left"/>
+      <w:pPr>
+        <w:ind w:left="720" w:hanging="360"/>
+      </w:pPr>
+      <w:rPr>
+        <w:rFonts w:hint="default"/>
+      </w:rPr>
+    </w:lvl>
+    <w:lvl w:ilvl="1" w:tplc="04090019" w:tentative="1">
+      <w:start w:val="1"/>
+      <w:numFmt w:val="lowerLetter"/>
+      <w:lvlText w:val="%2."/>
+      <w:lvlJc w:val="left"/>
+      <w:pPr>
+        <w:ind w:left="1440" w:hanging="360"/>
+      </w:pPr>
+    </w:lvl>
+    <w:lvl w:ilvl="2" w:tplc="0409001B" w:tentative="1">
+      <w:start w:val="1"/>
+      <w:numFmt w:val="lowerRoman"/>
+      <w:lvlText w:val="%3."/>
+      <w:lvlJc w:val="right"/>
+      <w:pPr>
+        <w:ind w:left="2160" w:hanging="180"/>
+      </w:pPr>
+    </w:lvl>
+    <w:lvl w:ilvl="3" w:tplc="0409000F" w:tentative="1">
+      <w:start w:val="1"/>
+      <w:numFmt w:val="decimal"/>
+      <w:lvlText w:val="%4."/>
+      <w:lvlJc w:val="left"/>
+      <w:pPr>
+        <w:ind w:left="2880" w:hanging="360"/>
+      </w:pPr>
+    </w:lvl>
+    <w:lvl w:ilvl="4" w:tplc="04090019" w:tentative="1">
+      <w:start w:val="1"/>
+      <w:numFmt w:val="lowerLetter"/>
+      <w:lvlText w:val="%5."/>
+      <w:lvlJc w:val="left"/>
+      <w:pPr>
+        <w:ind w:left="3600" w:hanging="360"/>
+      </w:pPr>
+    </w:lvl>
+    <w:lvl w:ilvl="5" w:tplc="0409001B" w:tentative="1">
+      <w:start w:val="1"/>
+      <w:numFmt w:val="lowerRoman"/>
+      <w:lvlText w:val="%6."/>
+      <w:lvlJc w:val="right"/>
+      <w:pPr>
+        <w:ind w:left="4320" w:hanging="180"/>
+      </w:pPr>
+    </w:lvl>
+    <w:lvl w:ilvl="6" w:tplc="0409000F" w:tentative="1">
+      <w:start w:val="1"/>
+      <w:numFmt w:val="decimal"/>
+      <w:lvlText w:val="%7."/>
+      <w:lvlJc w:val="left"/>
+      <w:pPr>
+        <w:ind w:left="5040" w:hanging="360"/>
+      </w:pPr>
+    </w:lvl>
+    <w:lvl w:ilvl="7" w:tplc="04090019" w:tentative="1">
+      <w:start w:val="1"/>
+      <w:numFmt w:val="lowerLetter"/>
+      <w:lvlText w:val="%8."/>
+      <w:lvlJc w:val="left"/>
+      <w:pPr>
+        <w:ind w:left="5760" w:hanging="360"/>
+      </w:pPr>
+    </w:lvl>
+    <w:lvl w:ilvl="8" w:tplc="0409001B" w:tentative="1">
+      <w:start w:val="1"/>
+      <w:numFmt w:val="lowerRoman"/>
+      <w:lvlText w:val="%9."/>
+      <w:lvlJc w:val="right"/>
+      <w:pPr>
+        <w:ind w:left="6480" w:hanging="180"/>
+      </w:pPr>
+    </w:lvl>
+  </w:abstractNum>
+  <w:abstractNum w:abstractNumId="1" w15:restartNumberingAfterBreak="0">
     <w:nsid w:val="70745223"/>
     <w:multiLevelType w:val="hybridMultilevel"/>
     <w:tmpl w:val="0D58488E"/>
@@ -393,6 +1346,9 @@
     </w:lvl>
   </w:abstractNum>
   <w:num w:numId="1" w16cid:durableId="1290865683">
+    <w:abstractNumId w:val="1"/>
+  </w:num>
+  <w:num w:numId="2" w16cid:durableId="1544757418">
     <w:abstractNumId w:val="0"/>
   </w:num>
 </w:numbering>

</xml_diff>